<commit_message>
added updated resume file
</commit_message>
<xml_diff>
--- a/src/assets/Francisco_Rivera22.docx
+++ b/src/assets/Francisco_Rivera22.docx
@@ -4128,39 +4128,50 @@
               </w:tc>
             </w:tr>
             <w:tr>
-              <w:sdt>
-                <w:sdtPr>
-                  <w:alias w:val="Enter Twitter/blog/portfolio:"/>
-                  <w:tag w:val="Enter Twitter/blog/portfolio:"/>
-                  <w:id w:val="182791170"/>
-                  <w:placeholder>
-                    <w:docPart w:val="261582D5166246BAABBC680D9C4A0A14"/>
-                  </w:placeholder>
-                  <w:dataBinding w:prefixMappings="xmlns:ns0='http://purl.org/dc/elements/1.1/' xmlns:ns1='http://schemas.openxmlformats.org/package/2006/metadata/core-properties' " w:xpath="/ns1:coreProperties[1]/ns1:contentStatus[1]" w:storeItemID="{6C3C8BC8-F283-45AE-878A-BAB7291924A1}"/>
-                  <w15:appearance w15:val="hidden"/>
-                  <w:text w:multiLine="1"/>
-                </w:sdtPr>
-                <w:sdtEndPr/>
-                <w:sdtContent>
-                  <w:tc>
-                    <w:tcPr>
-                      <w:tcW w:w="3899" w:type="dxa"/>
-                      <w:tcMar>
-                        <w:left w:w="720" w:type="dxa"/>
-                        <w:right w:w="29" w:type="dxa"/>
-                      </w:tcMar>
-                    </w:tcPr>
-                    <w:p>
-                      <w:pPr>
-                        <w:pStyle w:val="ContactInfo"/>
-                      </w:pPr>
+              <w:tc>
+                <w:tcPr>
+                  <w:tcW w:w="3899" w:type="dxa"/>
+                  <w:tcMar>
+                    <w:left w:w="720" w:type="dxa"/>
+                    <w:right w:w="29" w:type="dxa"/>
+                  </w:tcMar>
+                </w:tcPr>
+                <w:p>
+                  <w:pPr>
+                    <w:pStyle w:val="ContactInfo"/>
+                  </w:pPr>
+                  <w:sdt>
+                    <w:sdtPr>
+                      <w:alias w:val="Enter Twitter/blog/portfolio:"/>
+                      <w:tag w:val="Enter Twitter/blog/portfolio:"/>
+                      <w:id w:val="182791170"/>
+                      <w:placeholder>
+                        <w:docPart w:val="261582D5166246BAABBC680D9C4A0A14"/>
+                      </w:placeholder>
+                      <w:dataBinding w:prefixMappings="xmlns:ns0='http://purl.org/dc/elements/1.1/' xmlns:ns1='http://schemas.openxmlformats.org/package/2006/metadata/core-properties' " w:xpath="/ns1:coreProperties[1]/ns1:contentStatus[1]" w:storeItemID="{6C3C8BC8-F283-45AE-878A-BAB7291924A1}"/>
+                      <w15:appearance w15:val="hidden"/>
+                      <w:text w:multiLine="1"/>
+                    </w:sdtPr>
+                    <w:sdtEndPr/>
+                    <w:sdtContent>
                       <w:r>
-                        <w:t>frivera14.github.io/portfolio/</w:t>
+                        <w:t>frivera14.</w:t>
                       </w:r>
-                    </w:p>
-                  </w:tc>
-                </w:sdtContent>
-              </w:sdt>
+                    </w:sdtContent>
+                  </w:sdt>
+                  <w:r>
+                    <w:t>github.io/</w:t>
+                  </w:r>
+                  <w:proofErr w:type="gramStart"/>
+                  <w:r>
+                    <w:t>professional-portfolio</w:t>
+                  </w:r>
+                  <w:proofErr w:type="gramEnd"/>
+                  <w:r>
+                    <w:t>/</w:t>
+                  </w:r>
+                </w:p>
+              </w:tc>
               <w:tc>
                 <w:tcPr>
                   <w:tcW w:w="420" w:type="dxa"/>
@@ -5931,16 +5942,62 @@
       </w:r>
     </w:p>
     <w:p>
+      <w:pPr>
+        <w:rPr>
+          <w:color w:val="auto"/>
+        </w:rPr>
+      </w:pPr>
       <w:r>
+        <w:rPr>
+          <w:color w:val="auto"/>
+        </w:rPr>
         <w:t xml:space="preserve">Resourceful Web Developer lends hands-on approach to customizing web presence strategy. Working to outline organizational needs and translate them into extensive lines of code that support objectives. Adept creation of scripts using HTML, </w:t>
       </w:r>
       <w:proofErr w:type="gramStart"/>
       <w:r>
+        <w:rPr>
+          <w:color w:val="auto"/>
+        </w:rPr>
         <w:t>CSS</w:t>
       </w:r>
       <w:proofErr w:type="gramEnd"/>
       <w:r>
-        <w:t xml:space="preserve"> and JavaScript to convey unique branding and promote more efficient code. Specialty supporting intricate backend needs and lending assistance throughout webpage lifecycle.</w:t>
+        <w:rPr>
+          <w:color w:val="auto"/>
+        </w:rPr>
+        <w:t xml:space="preserve"> and JavaScript to convey unique branding and promote more efficient code. </w:t>
+      </w:r>
+      <w:r>
+        <w:rPr>
+          <w:color w:val="auto"/>
+        </w:rPr>
+        <w:t xml:space="preserve">Ability to carry a web application from early development stages, through testing, and deployment through platforms such as </w:t>
+      </w:r>
+      <w:proofErr w:type="spellStart"/>
+      <w:r>
+        <w:rPr>
+          <w:color w:val="auto"/>
+        </w:rPr>
+        <w:t>Github</w:t>
+      </w:r>
+      <w:proofErr w:type="spellEnd"/>
+      <w:r>
+        <w:rPr>
+          <w:color w:val="auto"/>
+        </w:rPr>
+        <w:t xml:space="preserve"> and Heroku. </w:t>
+      </w:r>
+      <w:r>
+        <w:rPr>
+          <w:color w:val="auto"/>
+        </w:rPr>
+        <w:t>Specialty supporting intricate backend needs and lending assistance throughout webpage lifecycle</w:t>
+      </w:r>
+      <w:r>
+        <w:rPr>
+          <w:color w:val="auto"/>
+        </w:rPr>
+        <w:t>.</w:t>
       </w:r>
     </w:p>
     <w:p>
@@ -6010,10 +6067,13 @@
               <w:shd w:val="clear" w:color="auto" w:fill="FFFFFF"/>
               <w:rPr>
                 <w:rFonts w:ascii="Nunito" w:hAnsi="Nunito"/>
-                <w:color w:val="002D6B"/>
+                <w:color w:val="auto"/>
               </w:rPr>
             </w:pPr>
             <w:r>
+              <w:rPr>
+                <w:color w:val="auto"/>
+              </w:rPr>
               <w:t>Version Control Systems: Git, GitHub</w:t>
             </w:r>
           </w:p>
@@ -6024,20 +6084,56 @@
                 <w:ilvl w:val="0"/>
                 <w:numId w:val="4"/>
               </w:numPr>
+              <w:rPr>
+                <w:color w:val="auto"/>
+              </w:rPr>
             </w:pPr>
             <w:r>
+              <w:rPr>
+                <w:color w:val="auto"/>
+              </w:rPr>
               <w:t xml:space="preserve">Front-End Skills: </w:t>
             </w:r>
             <w:r>
-              <w:t>REACT</w:t>
+              <w:rPr>
+                <w:color w:val="auto"/>
+              </w:rPr>
+              <w:t>R</w:t>
             </w:r>
             <w:r>
-              <w:t>, CSS, JavaScript</w:t>
+              <w:rPr>
+                <w:color w:val="auto"/>
+              </w:rPr>
+              <w:t>eact.js</w:t>
             </w:r>
             <w:r>
+              <w:rPr>
+                <w:color w:val="auto"/>
+              </w:rPr>
+              <w:t xml:space="preserve">, </w:t>
+            </w:r>
+            <w:r>
+              <w:rPr>
+                <w:color w:val="auto"/>
+              </w:rPr>
+              <w:t xml:space="preserve">Bootstrap, </w:t>
+            </w:r>
+            <w:r>
+              <w:rPr>
+                <w:color w:val="auto"/>
+              </w:rPr>
+              <w:t>CSS, JavaScript</w:t>
+            </w:r>
+            <w:r>
+              <w:rPr>
+                <w:color w:val="auto"/>
+              </w:rPr>
               <w:t>, Handlebars.js</w:t>
             </w:r>
             <w:r>
+              <w:rPr>
+                <w:color w:val="auto"/>
+              </w:rPr>
               <w:t>, jQuery</w:t>
             </w:r>
           </w:p>
@@ -6050,13 +6146,42 @@
               </w:numPr>
             </w:pPr>
             <w:r>
+              <w:rPr>
+                <w:color w:val="auto"/>
+              </w:rPr>
               <w:t>Back-End Skills: Node.js, Express.js</w:t>
             </w:r>
             <w:r>
+              <w:rPr>
+                <w:color w:val="auto"/>
+              </w:rPr>
               <w:t>, MySQL2, MongoDB</w:t>
             </w:r>
             <w:r>
-              <w:t>, PWA</w:t>
+              <w:rPr>
+                <w:color w:val="auto"/>
+              </w:rPr>
+              <w:t>, Jest</w:t>
+            </w:r>
+            <w:r>
+              <w:rPr>
+                <w:color w:val="auto"/>
+              </w:rPr>
+              <w:t xml:space="preserve">, </w:t>
+            </w:r>
+            <w:proofErr w:type="spellStart"/>
+            <w:r>
+              <w:rPr>
+                <w:color w:val="auto"/>
+              </w:rPr>
+              <w:t>Nodemailer</w:t>
+            </w:r>
+            <w:proofErr w:type="spellEnd"/>
+            <w:r>
+              <w:rPr>
+                <w:color w:val="auto"/>
+              </w:rPr>
+              <w:t xml:space="preserve"> </w:t>
             </w:r>
           </w:p>
         </w:tc>
@@ -6071,16 +6196,28 @@
           <w:p>
             <w:pPr>
               <w:pStyle w:val="ListBullet"/>
+              <w:rPr>
+                <w:color w:val="auto"/>
+              </w:rPr>
             </w:pPr>
             <w:r>
+              <w:rPr>
+                <w:color w:val="auto"/>
+              </w:rPr>
               <w:t>Conflict Resolution</w:t>
             </w:r>
           </w:p>
           <w:p>
             <w:pPr>
               <w:pStyle w:val="ListBullet"/>
+              <w:rPr>
+                <w:color w:val="auto"/>
+              </w:rPr>
             </w:pPr>
             <w:r>
+              <w:rPr>
+                <w:color w:val="auto"/>
+              </w:rPr>
               <w:t>Critical Thinking</w:t>
             </w:r>
           </w:p>
@@ -6089,6 +6226,9 @@
               <w:pStyle w:val="ListBullet"/>
             </w:pPr>
             <w:r>
+              <w:rPr>
+                <w:color w:val="auto"/>
+              </w:rPr>
               <w:t>Time Management</w:t>
             </w:r>
           </w:p>
@@ -6145,6 +6285,542 @@
         <w:rPr>
           <w:sz w:val="24"/>
           <w:szCs w:val="22"/>
+          <w:lang w:val="es-MX"/>
+        </w:rPr>
+      </w:pPr>
+      <w:r>
+        <w:rPr>
+          <w:sz w:val="24"/>
+          <w:szCs w:val="22"/>
+          <w:lang w:val="es-MX"/>
+        </w:rPr>
+        <w:t xml:space="preserve">Professional Porfolio </w:t>
+      </w:r>
+    </w:p>
+    <w:p>
+      <w:pPr>
+        <w:pStyle w:val="Heading2"/>
+        <w:spacing w:after="0"/>
+        <w:rPr>
+          <w:rStyle w:val="Hyperlink"/>
+          <w:sz w:val="24"/>
+          <w:szCs w:val="24"/>
+          <w:lang w:val="es-MX"/>
+        </w:rPr>
+      </w:pPr>
+      <w:hyperlink r:id="rId9" w:history="1">
+        <w:r>
+          <w:rPr>
+            <w:rStyle w:val="Hyperlink"/>
+            <w:sz w:val="24"/>
+            <w:szCs w:val="24"/>
+            <w:lang w:val="es-MX"/>
+          </w:rPr>
+          <w:t>https://frivera14.github.io/professional-portfolio/</w:t>
+        </w:r>
+      </w:hyperlink>
+    </w:p>
+    <w:p>
+      <w:pPr>
+        <w:pStyle w:val="Heading2"/>
+        <w:spacing w:after="0"/>
+        <w:rPr>
+          <w:rStyle w:val="Hyperlink"/>
+          <w:sz w:val="24"/>
+          <w:szCs w:val="24"/>
+          <w:lang w:val="es-MX"/>
+        </w:rPr>
+      </w:pPr>
+      <w:r>
+        <w:rPr>
+          <w:rStyle w:val="Hyperlink"/>
+          <w:sz w:val="24"/>
+          <w:szCs w:val="24"/>
+          <w:lang w:val="es-MX"/>
+        </w:rPr>
+        <w:t>https://github.com/frivera14/professional-portfolio</w:t>
+      </w:r>
+    </w:p>
+    <w:p>
+      <w:pPr>
+        <w:spacing w:after="0"/>
+        <w:rPr>
+          <w:color w:val="auto"/>
+        </w:rPr>
+      </w:pPr>
+      <w:r>
+        <w:rPr>
+          <w:color w:val="auto"/>
+        </w:rPr>
+        <w:t>As a Developer I s</w:t>
+      </w:r>
+      <w:r>
+        <w:rPr>
+          <w:color w:val="auto"/>
+        </w:rPr>
+        <w:t xml:space="preserve">ought to create an application to display 6 of my most outstanding projects to prospective employers. Given the simplicity of the project I utilized React.js to create a single-page application with multiple tabs to render different types of content and make it appear. The project was styled with CSS and Bootstrap. There is a carousel-like display created with JavaScript and React libraries where projects have images, links to </w:t>
+      </w:r>
+      <w:proofErr w:type="spellStart"/>
+      <w:r>
+        <w:rPr>
+          <w:color w:val="auto"/>
+        </w:rPr>
+        <w:t>Github</w:t>
+      </w:r>
+      <w:proofErr w:type="spellEnd"/>
+      <w:r>
+        <w:rPr>
+          <w:color w:val="auto"/>
+        </w:rPr>
+        <w:t xml:space="preserve"> repositories, and deployed application. This application is deployed through </w:t>
+      </w:r>
+      <w:proofErr w:type="spellStart"/>
+      <w:r>
+        <w:rPr>
+          <w:color w:val="auto"/>
+        </w:rPr>
+        <w:t>Github</w:t>
+      </w:r>
+      <w:proofErr w:type="spellEnd"/>
+      <w:r>
+        <w:rPr>
+          <w:color w:val="auto"/>
+        </w:rPr>
+        <w:t xml:space="preserve"> pages. A recent copy of my resume is attached to this site.</w:t>
+      </w:r>
+    </w:p>
+    <w:p>
+      <w:pPr>
+        <w:pStyle w:val="Heading2"/>
+        <w:spacing w:after="0"/>
+        <w:rPr>
+          <w:sz w:val="24"/>
+          <w:szCs w:val="22"/>
+        </w:rPr>
+      </w:pPr>
+    </w:p>
+    <w:p>
+      <w:pPr>
+        <w:pStyle w:val="Heading2"/>
+        <w:spacing w:after="0"/>
+        <w:rPr>
+          <w:sz w:val="24"/>
+          <w:szCs w:val="22"/>
+        </w:rPr>
+      </w:pPr>
+      <w:r>
+        <w:rPr>
+          <w:sz w:val="24"/>
+          <w:szCs w:val="22"/>
+        </w:rPr>
+        <w:t>Track Your Cash</w:t>
+      </w:r>
+    </w:p>
+    <w:p>
+      <w:pPr>
+        <w:pStyle w:val="Heading2"/>
+        <w:spacing w:after="0"/>
+        <w:rPr>
+          <w:sz w:val="24"/>
+          <w:szCs w:val="24"/>
+        </w:rPr>
+      </w:pPr>
+      <w:r>
+        <w:rPr>
+          <w:rStyle w:val="Hyperlink"/>
+          <w:sz w:val="24"/>
+          <w:szCs w:val="24"/>
+        </w:rPr>
+        <w:t>https://obscure-atoll-25805.herokuapp.com/</w:t>
+      </w:r>
+    </w:p>
+    <w:p>
+      <w:pPr>
+        <w:pStyle w:val="Heading2"/>
+        <w:spacing w:after="0"/>
+        <w:rPr>
+          <w:rStyle w:val="Hyperlink"/>
+          <w:sz w:val="24"/>
+          <w:szCs w:val="24"/>
+        </w:rPr>
+      </w:pPr>
+      <w:r>
+        <w:rPr>
+          <w:rStyle w:val="Hyperlink"/>
+          <w:sz w:val="24"/>
+          <w:szCs w:val="24"/>
+        </w:rPr>
+        <w:t>https://github.com/frivera14/</w:t>
+      </w:r>
+      <w:r>
+        <w:rPr>
+          <w:rStyle w:val="Hyperlink"/>
+          <w:sz w:val="24"/>
+          <w:szCs w:val="24"/>
+        </w:rPr>
+        <w:t>Track-Your-Cash</w:t>
+      </w:r>
+    </w:p>
+    <w:p>
+      <w:pPr>
+        <w:spacing w:after="0"/>
+        <w:rPr>
+          <w:color w:val="auto"/>
+        </w:rPr>
+      </w:pPr>
+      <w:r>
+        <w:rPr>
+          <w:color w:val="auto"/>
+        </w:rPr>
+        <w:t>I</w:t>
+      </w:r>
+      <w:r>
+        <w:rPr>
+          <w:color w:val="auto"/>
+        </w:rPr>
+        <w:t>n collaboration with pre-existing code, I aided in creating an application for users to be able to track their expenses with the data being backed-up t</w:t>
+      </w:r>
+      <w:r>
+        <w:rPr>
+          <w:color w:val="auto"/>
+        </w:rPr>
+        <w:t xml:space="preserve">o a database created using </w:t>
+      </w:r>
+      <w:proofErr w:type="spellStart"/>
+      <w:r>
+        <w:rPr>
+          <w:color w:val="auto"/>
+        </w:rPr>
+        <w:t>mongoDB</w:t>
+      </w:r>
+      <w:proofErr w:type="spellEnd"/>
+      <w:r>
+        <w:rPr>
+          <w:color w:val="auto"/>
+        </w:rPr>
+        <w:t xml:space="preserve">. In a measure of security for users who might lose internet connectivity, I implemented a service-worker allowing the application to go offline and store data in cache for when connection is re-established the data is uploaded into the database. </w:t>
+      </w:r>
+      <w:r>
+        <w:rPr>
+          <w:color w:val="auto"/>
+        </w:rPr>
+        <w:t>I a</w:t>
+      </w:r>
+      <w:r>
+        <w:rPr>
+          <w:color w:val="auto"/>
+        </w:rPr>
+        <w:t>lso</w:t>
+      </w:r>
+      <w:r>
+        <w:rPr>
+          <w:color w:val="auto"/>
+        </w:rPr>
+        <w:t xml:space="preserve"> allowed for the application to be</w:t>
+      </w:r>
+      <w:r>
+        <w:rPr>
+          <w:color w:val="auto"/>
+        </w:rPr>
+        <w:t xml:space="preserve"> downloadable for mobile users, or for desktops </w:t>
+      </w:r>
+      <w:r>
+        <w:rPr>
+          <w:color w:val="auto"/>
+        </w:rPr>
+        <w:t xml:space="preserve">by </w:t>
+      </w:r>
+      <w:r>
+        <w:rPr>
+          <w:color w:val="auto"/>
+        </w:rPr>
+        <w:t xml:space="preserve">using a </w:t>
+      </w:r>
+      <w:proofErr w:type="spellStart"/>
+      <w:r>
+        <w:rPr>
+          <w:color w:val="auto"/>
+        </w:rPr>
+        <w:t>webmanifest</w:t>
+      </w:r>
+      <w:proofErr w:type="spellEnd"/>
+      <w:r>
+        <w:rPr>
+          <w:color w:val="auto"/>
+        </w:rPr>
+        <w:t xml:space="preserve"> file</w:t>
+      </w:r>
+      <w:r>
+        <w:rPr>
+          <w:color w:val="auto"/>
+        </w:rPr>
+        <w:t>.</w:t>
+      </w:r>
+    </w:p>
+    <w:p>
+      <w:pPr>
+        <w:pStyle w:val="Heading2"/>
+        <w:spacing w:after="0"/>
+        <w:rPr>
+          <w:sz w:val="24"/>
+          <w:szCs w:val="22"/>
+        </w:rPr>
+      </w:pPr>
+    </w:p>
+    <w:p>
+      <w:pPr>
+        <w:pStyle w:val="Heading2"/>
+        <w:spacing w:after="0"/>
+        <w:rPr>
+          <w:sz w:val="24"/>
+          <w:szCs w:val="22"/>
+        </w:rPr>
+      </w:pPr>
+      <w:r>
+        <w:rPr>
+          <w:sz w:val="24"/>
+          <w:szCs w:val="22"/>
+        </w:rPr>
+        <w:t>Threat Level Midnight</w:t>
+      </w:r>
+      <w:r>
+        <w:rPr>
+          <w:sz w:val="24"/>
+          <w:szCs w:val="22"/>
+        </w:rPr>
+        <w:t xml:space="preserve"> </w:t>
+      </w:r>
+    </w:p>
+    <w:p>
+      <w:pPr>
+        <w:pStyle w:val="Heading2"/>
+        <w:spacing w:after="0"/>
+        <w:rPr>
+          <w:sz w:val="24"/>
+          <w:szCs w:val="24"/>
+        </w:rPr>
+      </w:pPr>
+      <w:hyperlink r:id="rId10" w:history="1">
+        <w:r>
+          <w:rPr>
+            <w:rStyle w:val="Hyperlink"/>
+            <w:sz w:val="24"/>
+            <w:szCs w:val="24"/>
+          </w:rPr>
+          <w:t>https://</w:t>
+        </w:r>
+        <w:r>
+          <w:rPr>
+            <w:rStyle w:val="Hyperlink"/>
+            <w:sz w:val="24"/>
+            <w:szCs w:val="24"/>
+          </w:rPr>
+          <w:t>secret-ridge-77127</w:t>
+        </w:r>
+        <w:r>
+          <w:rPr>
+            <w:rStyle w:val="Hyperlink"/>
+            <w:sz w:val="24"/>
+            <w:szCs w:val="24"/>
+          </w:rPr>
+          <w:t>.herokuapp.com/</w:t>
+        </w:r>
+      </w:hyperlink>
+    </w:p>
+    <w:p>
+      <w:pPr>
+        <w:pStyle w:val="Heading2"/>
+        <w:spacing w:after="0"/>
+        <w:rPr>
+          <w:rStyle w:val="Hyperlink"/>
+          <w:sz w:val="24"/>
+          <w:szCs w:val="24"/>
+        </w:rPr>
+      </w:pPr>
+      <w:r>
+        <w:rPr>
+          <w:rStyle w:val="Hyperlink"/>
+          <w:sz w:val="24"/>
+          <w:szCs w:val="24"/>
+        </w:rPr>
+        <w:t>https://github.com/</w:t>
+      </w:r>
+      <w:r>
+        <w:rPr>
+          <w:rStyle w:val="Hyperlink"/>
+          <w:sz w:val="24"/>
+          <w:szCs w:val="24"/>
+        </w:rPr>
+        <w:t>sp381</w:t>
+      </w:r>
+      <w:r>
+        <w:rPr>
+          <w:rStyle w:val="Hyperlink"/>
+          <w:sz w:val="24"/>
+          <w:szCs w:val="24"/>
+        </w:rPr>
+        <w:t>/</w:t>
+      </w:r>
+      <w:r>
+        <w:rPr>
+          <w:rStyle w:val="Hyperlink"/>
+          <w:sz w:val="24"/>
+          <w:szCs w:val="24"/>
+        </w:rPr>
+        <w:t>Threat-Level-Midnight</w:t>
+      </w:r>
+    </w:p>
+    <w:p>
+      <w:pPr>
+        <w:spacing w:after="0"/>
+        <w:rPr>
+          <w:color w:val="auto"/>
+        </w:rPr>
+      </w:pPr>
+      <w:r>
+        <w:rPr>
+          <w:color w:val="auto"/>
+        </w:rPr>
+        <w:t xml:space="preserve">In collaboration with other developers, we developed </w:t>
+      </w:r>
+      <w:r>
+        <w:rPr>
+          <w:color w:val="auto"/>
+        </w:rPr>
+        <w:t>a full-stack app</w:t>
+      </w:r>
+      <w:r>
+        <w:rPr>
+          <w:color w:val="auto"/>
+        </w:rPr>
+        <w:t xml:space="preserve">lication with the purpose to provide movie-viewers a space to share and discuss movies that have been or that should have been banned. For front-end we </w:t>
+      </w:r>
+      <w:r>
+        <w:rPr>
+          <w:color w:val="auto"/>
+        </w:rPr>
+        <w:t xml:space="preserve">utilized Handlebars.js and JavaScript to develop an interface that would change functionality when users are logged in or out. If users create a login, they receive a welcome email from the team, </w:t>
+      </w:r>
+      <w:r>
+        <w:rPr>
+          <w:color w:val="auto"/>
+        </w:rPr>
+        <w:t>which</w:t>
+      </w:r>
+      <w:r>
+        <w:rPr>
+          <w:color w:val="auto"/>
+        </w:rPr>
+        <w:t xml:space="preserve"> is </w:t>
+      </w:r>
+      <w:r>
+        <w:rPr>
+          <w:color w:val="auto"/>
+        </w:rPr>
+        <w:t xml:space="preserve">sent using </w:t>
+      </w:r>
+      <w:proofErr w:type="spellStart"/>
+      <w:r>
+        <w:rPr>
+          <w:color w:val="auto"/>
+        </w:rPr>
+        <w:t>Nodemailer</w:t>
+      </w:r>
+      <w:proofErr w:type="spellEnd"/>
+      <w:r>
+        <w:rPr>
+          <w:color w:val="auto"/>
+        </w:rPr>
+        <w:t xml:space="preserve"> once the </w:t>
+      </w:r>
+      <w:r>
+        <w:rPr>
+          <w:color w:val="auto"/>
+        </w:rPr>
+        <w:t xml:space="preserve">user object is stored into the database, created with MySQL2. My main contributions to the project involved creating </w:t>
+      </w:r>
+      <w:r>
+        <w:rPr>
+          <w:color w:val="auto"/>
+        </w:rPr>
+        <w:t>get, post, get and delete routes for our models</w:t>
+      </w:r>
+      <w:r>
+        <w:rPr>
+          <w:color w:val="auto"/>
+        </w:rPr>
+        <w:t xml:space="preserve">, </w:t>
+      </w:r>
+      <w:r>
+        <w:rPr>
+          <w:color w:val="auto"/>
+        </w:rPr>
+        <w:t xml:space="preserve">implementing the </w:t>
+      </w:r>
+      <w:proofErr w:type="spellStart"/>
+      <w:r>
+        <w:rPr>
+          <w:color w:val="auto"/>
+        </w:rPr>
+        <w:t>Nodemailer</w:t>
+      </w:r>
+      <w:proofErr w:type="spellEnd"/>
+      <w:r>
+        <w:rPr>
+          <w:color w:val="auto"/>
+        </w:rPr>
+        <w:t xml:space="preserve"> package to the </w:t>
+      </w:r>
+      <w:proofErr w:type="gramStart"/>
+      <w:r>
+        <w:rPr>
+          <w:color w:val="auto"/>
+        </w:rPr>
+        <w:t>back-end</w:t>
+      </w:r>
+      <w:proofErr w:type="gramEnd"/>
+      <w:r>
+        <w:rPr>
+          <w:color w:val="auto"/>
+        </w:rPr>
+        <w:t xml:space="preserve">, </w:t>
+      </w:r>
+      <w:r>
+        <w:rPr>
+          <w:color w:val="auto"/>
+        </w:rPr>
+        <w:t xml:space="preserve">and adding </w:t>
+      </w:r>
+      <w:r>
+        <w:rPr>
+          <w:color w:val="auto"/>
+        </w:rPr>
+        <w:t>authorization requirements to post comments, using express-</w:t>
+      </w:r>
+      <w:r>
+        <w:rPr>
+          <w:color w:val="auto"/>
+        </w:rPr>
+        <w:t>session to check for active sessions before allowing comment functionality.</w:t>
+      </w:r>
+    </w:p>
+    <w:p>
+      <w:pPr>
+        <w:pStyle w:val="Heading2"/>
+        <w:spacing w:after="0"/>
+        <w:rPr>
+          <w:sz w:val="24"/>
+          <w:szCs w:val="22"/>
+        </w:rPr>
+      </w:pPr>
+    </w:p>
+    <w:p>
+      <w:pPr>
+        <w:pStyle w:val="Heading2"/>
+        <w:spacing w:after="0"/>
+        <w:rPr>
+          <w:sz w:val="24"/>
+          <w:szCs w:val="22"/>
         </w:rPr>
       </w:pPr>
       <w:r>
@@ -6171,7 +6847,7 @@
           <w:szCs w:val="24"/>
         </w:rPr>
       </w:pPr>
-      <w:hyperlink r:id="rId9" w:history="1">
+      <w:hyperlink r:id="rId11" w:history="1">
         <w:r>
           <w:rPr>
             <w:rStyle w:val="Hyperlink"/>
@@ -6204,21 +6880,240 @@
     <w:p>
       <w:pPr>
         <w:spacing w:after="0"/>
+        <w:rPr>
+          <w:color w:val="auto"/>
+        </w:rPr>
       </w:pPr>
       <w:r>
+        <w:rPr>
+          <w:color w:val="auto"/>
+        </w:rPr>
         <w:t>As a web developer, I created an application that could be used as a blog or social media site</w:t>
       </w:r>
       <w:r>
+        <w:rPr>
+          <w:color w:val="auto"/>
+        </w:rPr>
         <w:t xml:space="preserve">. Users can create a username and password to log-in and out at their disclosure. These can create new posts and comment on other posts. Users are also able to edit previous posts and delete these. </w:t>
       </w:r>
       <w:r>
+        <w:rPr>
+          <w:color w:val="auto"/>
+        </w:rPr>
         <w:t>Data is managed with a SQL database</w:t>
       </w:r>
       <w:r>
+        <w:rPr>
+          <w:color w:val="auto"/>
+        </w:rPr>
         <w:t>, and the application is built following the MVC paradigm</w:t>
       </w:r>
       <w:r>
+        <w:rPr>
+          <w:color w:val="auto"/>
+        </w:rPr>
         <w:t>.</w:t>
+      </w:r>
+      <w:r>
+        <w:rPr>
+          <w:color w:val="auto"/>
+        </w:rPr>
+        <w:t xml:space="preserve"> Handlebars.js was the preferred </w:t>
+      </w:r>
+      <w:r>
+        <w:rPr>
+          <w:color w:val="auto"/>
+        </w:rPr>
+        <w:t>framework to utilize for front-end</w:t>
+      </w:r>
+      <w:r>
+        <w:rPr>
+          <w:color w:val="auto"/>
+        </w:rPr>
+        <w:t xml:space="preserve">, where different components </w:t>
+      </w:r>
+      <w:proofErr w:type="gramStart"/>
+      <w:r>
+        <w:rPr>
+          <w:color w:val="auto"/>
+        </w:rPr>
+        <w:t>where</w:t>
+      </w:r>
+      <w:proofErr w:type="gramEnd"/>
+      <w:r>
+        <w:rPr>
+          <w:color w:val="auto"/>
+        </w:rPr>
+        <w:t xml:space="preserve"> created for comments</w:t>
+      </w:r>
+      <w:r>
+        <w:rPr>
+          <w:color w:val="auto"/>
+        </w:rPr>
+        <w:t xml:space="preserve"> and posts, and views where used for profile pages and the homepage. The application </w:t>
+      </w:r>
+      <w:r>
+        <w:rPr>
+          <w:color w:val="auto"/>
+        </w:rPr>
+        <w:t xml:space="preserve">uses </w:t>
+      </w:r>
+      <w:proofErr w:type="gramStart"/>
+      <w:r>
+        <w:rPr>
+          <w:color w:val="auto"/>
+        </w:rPr>
+        <w:t>express-session</w:t>
+      </w:r>
+      <w:proofErr w:type="gramEnd"/>
+      <w:r>
+        <w:rPr>
+          <w:color w:val="auto"/>
+        </w:rPr>
+        <w:t xml:space="preserve"> to prevent users who are not logged into their accounts to comment </w:t>
+      </w:r>
+      <w:r>
+        <w:rPr>
+          <w:color w:val="auto"/>
+        </w:rPr>
+        <w:t xml:space="preserve">or create new posts for discussion. If these are using a login, then the authorization function allows </w:t>
+      </w:r>
+      <w:r>
+        <w:rPr>
+          <w:color w:val="auto"/>
+        </w:rPr>
+        <w:t xml:space="preserve">for publication routes to post to the database. This application was deployed to </w:t>
+      </w:r>
+      <w:r>
+        <w:rPr>
+          <w:color w:val="auto"/>
+        </w:rPr>
+        <w:t>Heroku and is available for use.</w:t>
+      </w:r>
+    </w:p>
+    <w:p>
+      <w:pPr>
+        <w:spacing w:after="0"/>
+        <w:rPr>
+          <w:color w:val="auto"/>
+        </w:rPr>
+      </w:pPr>
+    </w:p>
+    <w:p>
+      <w:pPr>
+        <w:pStyle w:val="Heading2"/>
+        <w:spacing w:after="0"/>
+        <w:rPr>
+          <w:sz w:val="24"/>
+          <w:szCs w:val="22"/>
+        </w:rPr>
+      </w:pPr>
+      <w:r>
+        <w:rPr>
+          <w:sz w:val="24"/>
+          <w:szCs w:val="22"/>
+        </w:rPr>
+        <w:t>README Generator</w:t>
+      </w:r>
+      <w:r>
+        <w:rPr>
+          <w:sz w:val="24"/>
+          <w:szCs w:val="22"/>
+        </w:rPr>
+        <w:t xml:space="preserve"> </w:t>
+      </w:r>
+    </w:p>
+    <w:p>
+      <w:pPr>
+        <w:pStyle w:val="Heading2"/>
+        <w:spacing w:after="0"/>
+        <w:rPr>
+          <w:rStyle w:val="Hyperlink"/>
+          <w:sz w:val="24"/>
+          <w:szCs w:val="24"/>
+        </w:rPr>
+      </w:pPr>
+      <w:hyperlink r:id="rId12" w:history="1">
+        <w:r>
+          <w:rPr>
+            <w:rStyle w:val="Hyperlink"/>
+            <w:sz w:val="24"/>
+            <w:szCs w:val="24"/>
+          </w:rPr>
+          <w:t>https://frivera14.github.io/README-Generator/</w:t>
+        </w:r>
+      </w:hyperlink>
+    </w:p>
+    <w:p>
+      <w:pPr>
+        <w:spacing w:after="0"/>
+        <w:rPr>
+          <w:color w:val="auto"/>
+        </w:rPr>
+      </w:pPr>
+      <w:r>
+        <w:rPr>
+          <w:color w:val="auto"/>
+        </w:rPr>
+        <w:t>This application was created with the purpose of having a tool available for developers to create well-developed README files</w:t>
+      </w:r>
+      <w:r>
+        <w:rPr>
+          <w:color w:val="auto"/>
+        </w:rPr>
+        <w:t xml:space="preserve"> directly from the console. The application is developed utilizing Node.js </w:t>
+      </w:r>
+      <w:r>
+        <w:rPr>
+          <w:color w:val="auto"/>
+        </w:rPr>
+        <w:t xml:space="preserve">and the inquirer </w:t>
+      </w:r>
+      <w:proofErr w:type="spellStart"/>
+      <w:r>
+        <w:rPr>
+          <w:color w:val="auto"/>
+        </w:rPr>
+        <w:t>npm</w:t>
+      </w:r>
+      <w:proofErr w:type="spellEnd"/>
+      <w:r>
+        <w:rPr>
+          <w:color w:val="auto"/>
+        </w:rPr>
+        <w:t xml:space="preserve"> package, to prompt users with questions in the console, and store response</w:t>
+      </w:r>
+      <w:r>
+        <w:rPr>
+          <w:color w:val="auto"/>
+        </w:rPr>
+        <w:t xml:space="preserve">s into objects to be able to display these in the appropriate order in the markdown template created in the </w:t>
+      </w:r>
+      <w:r>
+        <w:rPr>
+          <w:color w:val="auto"/>
+        </w:rPr>
+        <w:t>‘</w:t>
+      </w:r>
+      <w:proofErr w:type="spellStart"/>
+      <w:r>
+        <w:rPr>
+          <w:color w:val="auto"/>
+        </w:rPr>
+        <w:t>src</w:t>
+      </w:r>
+      <w:proofErr w:type="spellEnd"/>
+      <w:r>
+        <w:rPr>
+          <w:color w:val="auto"/>
+        </w:rPr>
+        <w:t xml:space="preserve">’ folder within the repository. Once all the prompts have been answered in the console, a README.md document is </w:t>
+      </w:r>
+      <w:r>
+        <w:rPr>
+          <w:color w:val="auto"/>
+        </w:rPr>
+        <w:t xml:space="preserve">created in the root of the application. </w:t>
       </w:r>
     </w:p>
     <w:p>
@@ -6256,21 +7151,7 @@
           <w:sz w:val="24"/>
           <w:szCs w:val="22"/>
         </w:rPr>
-        <w:t>”</w:t>
-      </w:r>
-      <w:r>
-        <w:rPr>
-          <w:sz w:val="24"/>
-          <w:szCs w:val="22"/>
-        </w:rPr>
-        <w:t xml:space="preserve"> Project</w:t>
-      </w:r>
-      <w:r>
-        <w:rPr>
-          <w:sz w:val="24"/>
-          <w:szCs w:val="22"/>
-        </w:rPr>
-        <w:t xml:space="preserve"> </w:t>
+        <w:t xml:space="preserve">” Project </w:t>
       </w:r>
     </w:p>
     <w:p>
@@ -6283,7 +7164,7 @@
           <w:szCs w:val="24"/>
         </w:rPr>
       </w:pPr>
-      <w:hyperlink r:id="rId10" w:history="1">
+      <w:hyperlink r:id="rId13" w:history="1">
         <w:r>
           <w:rPr>
             <w:rStyle w:val="Hyperlink"/>
@@ -6316,38 +7197,424 @@
     <w:p>
       <w:pPr>
         <w:spacing w:after="0"/>
+        <w:rPr>
+          <w:color w:val="auto"/>
+        </w:rPr>
       </w:pPr>
       <w:r>
-        <w:t xml:space="preserve">Collaborative project where we developed </w:t>
+        <w:rPr>
+          <w:color w:val="auto"/>
+        </w:rPr>
+        <w:t xml:space="preserve">Collaborative project where we developed an application where users could seek attractive venues and weather forecasts for their desired vacation spots. Once dates and place are selected users can create an itinerary in this same page and reference it through local storage when they return to the page at </w:t>
+      </w:r>
+    </w:p>
+    <w:p>
+      <w:pPr>
+        <w:spacing w:after="0"/>
+        <w:rPr>
+          <w:color w:val="auto"/>
+        </w:rPr>
+      </w:pPr>
+      <w:r>
+        <w:rPr>
+          <w:color w:val="auto"/>
+        </w:rPr>
+        <w:t>another time.</w:t>
       </w:r>
       <w:r>
-        <w:t xml:space="preserve">an application where users could seek </w:t>
+        <w:rPr>
+          <w:color w:val="auto"/>
+        </w:rPr>
+        <w:t xml:space="preserve"> My main collaboration to this project was fetching data from the Visual Crossings API using JavaScript, to display the desired weather forecasts in a mobile-friendly manner by using CSS-Framework </w:t>
+      </w:r>
+      <w:proofErr w:type="spellStart"/>
+      <w:r>
+        <w:rPr>
+          <w:color w:val="auto"/>
+        </w:rPr>
+        <w:t>Bulma</w:t>
+      </w:r>
+      <w:proofErr w:type="spellEnd"/>
+      <w:r>
+        <w:rPr>
+          <w:color w:val="auto"/>
+        </w:rPr>
+        <w:t xml:space="preserve"> for styling. In addition to adding the ability to store itinerary into the application’s local storage for users to view these in their mobile or desktop devices. </w:t>
       </w:r>
       <w:r>
-        <w:t xml:space="preserve">attractive venues and weather forecasts for their desired vacation spots. Once dates and place are selected users can create an itinerary in this same page and reference it through local storage when they return to the page at </w:t>
-      </w:r>
-      <w:r>
-        <w:t>0</w:t>
-      </w:r>
-      <w:r>
-        <w:t xml:space="preserve">another time. The application is developed using JavaScript, Third-Party </w:t>
+        <w:rPr>
+          <w:color w:val="auto"/>
+        </w:rPr>
+        <w:t xml:space="preserve">The application is developed using JavaScript, Third-Party </w:t>
       </w:r>
       <w:proofErr w:type="gramStart"/>
       <w:r>
+        <w:rPr>
+          <w:color w:val="auto"/>
+        </w:rPr>
         <w:t>API’s</w:t>
       </w:r>
       <w:proofErr w:type="gramEnd"/>
       <w:r>
+        <w:rPr>
+          <w:color w:val="auto"/>
+        </w:rPr>
         <w:t xml:space="preserve">, and </w:t>
       </w:r>
       <w:proofErr w:type="spellStart"/>
       <w:r>
+        <w:rPr>
+          <w:color w:val="auto"/>
+        </w:rPr>
         <w:t>Bulma</w:t>
       </w:r>
       <w:proofErr w:type="spellEnd"/>
       <w:r>
+        <w:rPr>
+          <w:color w:val="auto"/>
+        </w:rPr>
         <w:t>.</w:t>
       </w:r>
+    </w:p>
+    <w:p>
+      <w:pPr>
+        <w:spacing w:after="0"/>
+      </w:pPr>
+    </w:p>
+    <w:p>
+      <w:pPr>
+        <w:pStyle w:val="Heading1"/>
+      </w:pPr>
+      <w:r>
+        <w:lastRenderedPageBreak/>
+        <w:t>Employment History:</w:t>
+      </w:r>
+    </w:p>
+    <w:p>
+      <w:pPr>
+        <w:pStyle w:val="Heading3"/>
+      </w:pPr>
+      <w:r>
+        <w:t xml:space="preserve">01/2022 – </w:t>
+      </w:r>
+      <w:r>
+        <w:t>Present</w:t>
+      </w:r>
+    </w:p>
+    <w:p>
+      <w:pPr>
+        <w:pStyle w:val="Heading2"/>
+        <w:rPr>
+          <w:sz w:val="24"/>
+          <w:szCs w:val="22"/>
+        </w:rPr>
+      </w:pPr>
+      <w:proofErr w:type="spellStart"/>
+      <w:r>
+        <w:rPr>
+          <w:sz w:val="24"/>
+          <w:szCs w:val="22"/>
+        </w:rPr>
+        <w:t>Cyracom</w:t>
+      </w:r>
+      <w:proofErr w:type="spellEnd"/>
+      <w:r>
+        <w:rPr>
+          <w:sz w:val="24"/>
+          <w:szCs w:val="22"/>
+        </w:rPr>
+        <w:t>/</w:t>
+      </w:r>
+      <w:proofErr w:type="spellStart"/>
+      <w:r>
+        <w:rPr>
+          <w:sz w:val="24"/>
+          <w:szCs w:val="22"/>
+        </w:rPr>
+        <w:t>Voiance</w:t>
+      </w:r>
+      <w:proofErr w:type="spellEnd"/>
+      <w:r>
+        <w:rPr>
+          <w:sz w:val="24"/>
+          <w:szCs w:val="22"/>
+        </w:rPr>
+        <w:t xml:space="preserve"> Language Services</w:t>
+      </w:r>
+      <w:r>
+        <w:rPr>
+          <w:sz w:val="24"/>
+          <w:szCs w:val="22"/>
+        </w:rPr>
+        <w:t xml:space="preserve"> </w:t>
+      </w:r>
+    </w:p>
+    <w:p>
+      <w:pPr>
+        <w:pStyle w:val="Heading2"/>
+        <w:rPr>
+          <w:rStyle w:val="Emphasis"/>
+          <w:sz w:val="24"/>
+          <w:szCs w:val="22"/>
+        </w:rPr>
+      </w:pPr>
+      <w:r>
+        <w:rPr>
+          <w:sz w:val="24"/>
+          <w:szCs w:val="22"/>
+        </w:rPr>
+        <w:t>-</w:t>
+      </w:r>
+      <w:r>
+        <w:rPr>
+          <w:rStyle w:val="Emphasis"/>
+          <w:sz w:val="24"/>
+          <w:szCs w:val="22"/>
+        </w:rPr>
+        <w:t>Spanish Interpreter</w:t>
+      </w:r>
+    </w:p>
+    <w:p>
+      <w:pPr>
+        <w:spacing w:after="0"/>
+        <w:rPr>
+          <w:color w:val="auto"/>
+        </w:rPr>
+      </w:pPr>
+      <w:r>
+        <w:rPr>
+          <w:color w:val="auto"/>
+        </w:rPr>
+        <w:t>Provide</w:t>
+      </w:r>
+      <w:r>
+        <w:rPr>
+          <w:color w:val="auto"/>
+        </w:rPr>
+        <w:t xml:space="preserve"> interpretation services </w:t>
+      </w:r>
+      <w:r>
+        <w:rPr>
+          <w:color w:val="auto"/>
+        </w:rPr>
+        <w:t xml:space="preserve">for clients </w:t>
+      </w:r>
+      <w:r>
+        <w:rPr>
+          <w:color w:val="auto"/>
+        </w:rPr>
+        <w:t>from Spanish to English</w:t>
+      </w:r>
+      <w:r>
+        <w:rPr>
+          <w:color w:val="auto"/>
+        </w:rPr>
+        <w:t xml:space="preserve"> and vice</w:t>
+      </w:r>
+      <w:r>
+        <w:rPr>
+          <w:color w:val="auto"/>
+        </w:rPr>
+        <w:t>-</w:t>
+      </w:r>
+      <w:r>
+        <w:rPr>
+          <w:color w:val="auto"/>
+        </w:rPr>
+        <w:t>vers</w:t>
+      </w:r>
+      <w:r>
+        <w:rPr>
+          <w:color w:val="auto"/>
+        </w:rPr>
+        <w:t>a</w:t>
+      </w:r>
+      <w:r>
+        <w:rPr>
+          <w:color w:val="auto"/>
+        </w:rPr>
+        <w:t>.</w:t>
+      </w:r>
+      <w:r>
+        <w:rPr>
+          <w:color w:val="auto"/>
+        </w:rPr>
+        <w:t xml:space="preserve"> Clients ranged </w:t>
+      </w:r>
+      <w:r>
+        <w:rPr>
+          <w:color w:val="auto"/>
+        </w:rPr>
+        <w:t xml:space="preserve">in variety from local </w:t>
+      </w:r>
+      <w:r>
+        <w:rPr>
+          <w:color w:val="auto"/>
+        </w:rPr>
+        <w:t>utility</w:t>
+      </w:r>
+      <w:r>
+        <w:rPr>
+          <w:color w:val="auto"/>
+        </w:rPr>
+        <w:t xml:space="preserve"> agencies, </w:t>
+      </w:r>
+      <w:r>
+        <w:rPr>
+          <w:color w:val="auto"/>
+        </w:rPr>
+        <w:t xml:space="preserve">medical groups, financial institutions, and emergency responders. </w:t>
+      </w:r>
+      <w:r>
+        <w:rPr>
+          <w:color w:val="auto"/>
+        </w:rPr>
+        <w:t xml:space="preserve"> </w:t>
+      </w:r>
+      <w:r>
+        <w:rPr>
+          <w:color w:val="auto"/>
+        </w:rPr>
+        <w:t xml:space="preserve"> </w:t>
+      </w:r>
+    </w:p>
+    <w:p>
+      <w:pPr>
+        <w:spacing w:after="0"/>
+      </w:pPr>
+    </w:p>
+    <w:p>
+      <w:pPr>
+        <w:pStyle w:val="Heading3"/>
+      </w:pPr>
+      <w:r>
+        <w:t>01/20</w:t>
+      </w:r>
+      <w:r>
+        <w:t>18</w:t>
+      </w:r>
+      <w:r>
+        <w:t xml:space="preserve">– </w:t>
+      </w:r>
+      <w:r>
+        <w:t>12</w:t>
+      </w:r>
+      <w:r>
+        <w:t>/202</w:t>
+      </w:r>
+      <w:r>
+        <w:t>1</w:t>
+      </w:r>
+    </w:p>
+    <w:p>
+      <w:pPr>
+        <w:pStyle w:val="Heading2"/>
+        <w:rPr>
+          <w:sz w:val="24"/>
+          <w:szCs w:val="22"/>
+        </w:rPr>
+      </w:pPr>
+      <w:r>
+        <w:rPr>
+          <w:sz w:val="24"/>
+          <w:szCs w:val="22"/>
+        </w:rPr>
+        <w:t>CODAC: Health, Recovery, and Wellness</w:t>
+      </w:r>
+    </w:p>
+    <w:p>
+      <w:pPr>
+        <w:pStyle w:val="Heading2"/>
+        <w:rPr>
+          <w:rStyle w:val="Emphasis"/>
+          <w:sz w:val="24"/>
+          <w:szCs w:val="22"/>
+        </w:rPr>
+      </w:pPr>
+      <w:r>
+        <w:rPr>
+          <w:sz w:val="24"/>
+          <w:szCs w:val="22"/>
+        </w:rPr>
+        <w:t>-</w:t>
+      </w:r>
+      <w:r>
+        <w:rPr>
+          <w:rStyle w:val="Emphasis"/>
+          <w:sz w:val="24"/>
+          <w:szCs w:val="22"/>
+        </w:rPr>
+        <w:t>Peer Support Specialist</w:t>
+      </w:r>
+    </w:p>
+    <w:p>
+      <w:pPr>
+        <w:pStyle w:val="Heading2"/>
+        <w:rPr>
+          <w:rFonts w:asciiTheme="minorHAnsi" w:eastAsiaTheme="minorHAnsi" w:hAnsiTheme="minorHAnsi" w:cstheme="minorBidi"/>
+          <w:b w:val="0"/>
+          <w:iCs/>
+          <w:color w:val="auto"/>
+          <w:sz w:val="22"/>
+        </w:rPr>
+      </w:pPr>
+      <w:r>
+        <w:rPr>
+          <w:rFonts w:asciiTheme="minorHAnsi" w:eastAsiaTheme="minorHAnsi" w:hAnsiTheme="minorHAnsi" w:cstheme="minorBidi"/>
+          <w:b w:val="0"/>
+          <w:iCs/>
+          <w:color w:val="auto"/>
+          <w:sz w:val="22"/>
+        </w:rPr>
+        <w:t xml:space="preserve">Coordinating integrated care services for high needs/high risk clients in the general mental health, substance abuse, and serious mental illness (SMI) populations. Also facilitated recovery and wellness groups, along with completion of member outreach, intake assessments, </w:t>
+      </w:r>
+      <w:proofErr w:type="gramStart"/>
+      <w:r>
+        <w:rPr>
+          <w:rFonts w:asciiTheme="minorHAnsi" w:eastAsiaTheme="minorHAnsi" w:hAnsiTheme="minorHAnsi" w:cstheme="minorBidi"/>
+          <w:b w:val="0"/>
+          <w:iCs/>
+          <w:color w:val="auto"/>
+          <w:sz w:val="22"/>
+        </w:rPr>
+        <w:t>crisis</w:t>
+      </w:r>
+      <w:proofErr w:type="gramEnd"/>
+      <w:r>
+        <w:rPr>
+          <w:rFonts w:asciiTheme="minorHAnsi" w:eastAsiaTheme="minorHAnsi" w:hAnsiTheme="minorHAnsi" w:cstheme="minorBidi"/>
+          <w:b w:val="0"/>
+          <w:iCs/>
+          <w:color w:val="auto"/>
+          <w:sz w:val="22"/>
+        </w:rPr>
+        <w:t xml:space="preserve"> and service planning.</w:t>
+      </w:r>
+    </w:p>
+    <w:p>
+      <w:pPr>
+        <w:spacing w:after="0"/>
+      </w:pPr>
+    </w:p>
+    <w:p>
+      <w:pPr>
+        <w:spacing w:after="0"/>
+      </w:pPr>
+    </w:p>
+    <w:p>
+      <w:pPr>
+        <w:spacing w:after="0"/>
+      </w:pPr>
+    </w:p>
+    <w:p>
+      <w:pPr>
+        <w:spacing w:after="0"/>
+      </w:pPr>
+    </w:p>
+    <w:p>
+      <w:pPr>
+        <w:spacing w:after="0"/>
+      </w:pPr>
     </w:p>
     <w:p>
       <w:pPr>
@@ -6412,8 +7679,7 @@
       <w:pPr>
         <w:pStyle w:val="Heading2"/>
         <w:rPr>
-          <w:iCs/>
-          <w:color w:val="595959" w:themeColor="text1" w:themeTint="A6"/>
+          <w:rStyle w:val="Emphasis"/>
           <w:sz w:val="24"/>
           <w:szCs w:val="22"/>
         </w:rPr>
@@ -6434,9 +7700,106 @@
         <w:t>University of Arizona</w:t>
       </w:r>
     </w:p>
+    <w:p>
+      <w:pPr>
+        <w:pStyle w:val="Heading2"/>
+        <w:rPr>
+          <w:rStyle w:val="Emphasis"/>
+          <w:sz w:val="24"/>
+          <w:szCs w:val="22"/>
+        </w:rPr>
+      </w:pPr>
+    </w:p>
+    <w:p>
+      <w:pPr>
+        <w:pStyle w:val="Heading3"/>
+      </w:pPr>
+      <w:r>
+        <w:t>08/2014-0</w:t>
+      </w:r>
+      <w:r>
+        <w:t>5/2018</w:t>
+      </w:r>
+    </w:p>
+    <w:p>
+      <w:pPr>
+        <w:pStyle w:val="Heading2"/>
+        <w:rPr>
+          <w:sz w:val="24"/>
+          <w:szCs w:val="22"/>
+        </w:rPr>
+      </w:pPr>
+      <w:r>
+        <w:rPr>
+          <w:sz w:val="24"/>
+          <w:szCs w:val="22"/>
+        </w:rPr>
+        <w:t xml:space="preserve">Bachelor’s Degree: </w:t>
+      </w:r>
+      <w:r>
+        <w:rPr>
+          <w:sz w:val="24"/>
+          <w:szCs w:val="22"/>
+        </w:rPr>
+        <w:t xml:space="preserve">Psychology </w:t>
+      </w:r>
+      <w:r>
+        <w:rPr>
+          <w:sz w:val="24"/>
+          <w:szCs w:val="22"/>
+        </w:rPr>
+        <w:t xml:space="preserve"> </w:t>
+      </w:r>
+    </w:p>
+    <w:p>
+      <w:pPr>
+        <w:pStyle w:val="Heading2"/>
+        <w:rPr>
+          <w:rStyle w:val="Emphasis"/>
+          <w:sz w:val="24"/>
+          <w:szCs w:val="22"/>
+        </w:rPr>
+      </w:pPr>
+      <w:r>
+        <w:rPr>
+          <w:sz w:val="24"/>
+          <w:szCs w:val="22"/>
+        </w:rPr>
+        <w:t>-</w:t>
+      </w:r>
+      <w:r>
+        <w:rPr>
+          <w:rStyle w:val="Emphasis"/>
+          <w:sz w:val="24"/>
+          <w:szCs w:val="22"/>
+        </w:rPr>
+        <w:t>University of Arizona</w:t>
+      </w:r>
+    </w:p>
+    <w:p>
+      <w:pPr>
+        <w:pStyle w:val="Heading2"/>
+        <w:rPr>
+          <w:rStyle w:val="Emphasis"/>
+          <w:sz w:val="24"/>
+          <w:szCs w:val="22"/>
+        </w:rPr>
+      </w:pPr>
+    </w:p>
+    <w:p>
+      <w:pPr>
+        <w:pStyle w:val="Heading2"/>
+        <w:rPr>
+          <w:iCs/>
+          <w:color w:val="595959" w:themeColor="text1" w:themeTint="A6"/>
+          <w:sz w:val="24"/>
+          <w:szCs w:val="22"/>
+        </w:rPr>
+      </w:pPr>
+    </w:p>
     <w:p/>
     <w:sectPr>
-      <w:footerReference w:type="default" r:id="rId11"/>
+      <w:footerReference w:type="default" r:id="rId14"/>
       <w:pgSz w:w="12240" w:h="15840" w:code="1"/>
       <w:pgMar w:top="907" w:right="1440" w:bottom="1080" w:left="1440" w:header="576" w:footer="720" w:gutter="0"/>
       <w:cols w:space="720"/>
@@ -32854,6 +34217,8 @@
     <w:rsidRoot w:val="003271E7"/>
     <w:rsid w:val="00170990"/>
     <w:rsid w:val="003271E7"/>
+    <w:rsid w:val="00695D51"/>
+    <w:rsid w:val="00C83AE2"/>
     <w:rsid w:val="00D453F2"/>
     <w:rsid w:val="00E14D13"/>
   </w:rsids>
@@ -33340,6 +34705,10 @@
   <w:style w:type="paragraph" w:customStyle="1" w:styleId="F70E426377DB4E61B6A112CCD2FF8923">
     <w:name w:val="F70E426377DB4E61B6A112CCD2FF8923"/>
   </w:style>
+  <w:style w:type="paragraph" w:customStyle="1" w:styleId="08231B44A415486C81D7DC89D79A38C6">
+    <w:name w:val="08231B44A415486C81D7DC89D79A38C6"/>
+    <w:rsid w:val="00695D51"/>
+  </w:style>
 </w:styles>
 </file>
 

</xml_diff>